<commit_message>
add new detailed info for xpenology
</commit_message>
<xml_diff>
--- a/integration/network/archive/network.docx
+++ b/integration/network/archive/network.docx
@@ -1,6 +1,6 @@
 
 <file path=word/document.xml><?xml version="1.0" encoding="utf-8"?>
-<w:document xmlns:wpc="http://schemas.microsoft.com/office/word/2010/wordprocessingCanvas" xmlns:mc="http://schemas.openxmlformats.org/markup-compatibility/2006" xmlns:o="urn:schemas-microsoft-com:office:office" xmlns:r="http://schemas.openxmlformats.org/officeDocument/2006/relationships" xmlns:m="http://schemas.openxmlformats.org/officeDocument/2006/math" xmlns:v="urn:schemas-microsoft-com:vml" xmlns:wp14="http://schemas.microsoft.com/office/word/2010/wordprocessingDrawing" xmlns:wp="http://schemas.openxmlformats.org/drawingml/2006/wordprocessingDrawing" xmlns:w10="urn:schemas-microsoft-com:office:word" xmlns:w="http://schemas.openxmlformats.org/wordprocessingml/2006/main" xmlns:w14="http://schemas.microsoft.com/office/word/2010/wordml" xmlns:wpg="http://schemas.microsoft.com/office/word/2010/wordprocessingGroup" xmlns:wpi="http://schemas.microsoft.com/office/word/2010/wordprocessingInk" xmlns:wne="http://schemas.microsoft.com/office/word/2006/wordml" xmlns:wps="http://schemas.microsoft.com/office/word/2010/wordprocessingShape" mc:Ignorable="w14 wp14">
+<w:document xmlns:ve="http://schemas.openxmlformats.org/markup-compatibility/2006" xmlns:o="urn:schemas-microsoft-com:office:office" xmlns:r="http://schemas.openxmlformats.org/officeDocument/2006/relationships" xmlns:m="http://schemas.openxmlformats.org/officeDocument/2006/math" xmlns:v="urn:schemas-microsoft-com:vml" xmlns:wp="http://schemas.openxmlformats.org/drawingml/2006/wordprocessingDrawing" xmlns:w10="urn:schemas-microsoft-com:office:word" xmlns:w="http://schemas.openxmlformats.org/wordprocessingml/2006/main" xmlns:wne="http://schemas.microsoft.com/office/word/2006/wordml">
   <w:body>
     <w:p>
       <w:proofErr w:type="spellStart"/>
@@ -45,18 +45,13 @@
         <w:t xml:space="preserve"> - hypervisor</w:t>
       </w:r>
       <w:r>
-        <w:t xml:space="preserve">: </w:t>
-      </w:r>
-      <w:proofErr w:type="gramStart"/>
-      <w:r>
-        <w:t xml:space="preserve">VMware  </w:t>
+        <w:t xml:space="preserve">: VMware  </w:t>
       </w:r>
       <w:proofErr w:type="spellStart"/>
       <w:r>
         <w:t>VMware</w:t>
       </w:r>
       <w:proofErr w:type="spellEnd"/>
-      <w:proofErr w:type="gramEnd"/>
       <w:r>
         <w:t xml:space="preserve"> ESX  hyper-v  </w:t>
       </w:r>
@@ -138,30 +133,37 @@
         <w:rPr>
           <w:rFonts w:hint="eastAsia"/>
         </w:rPr>
-        <w:t>Xpenology</w:t>
-      </w:r>
-      <w:proofErr w:type="spellEnd"/>
-      <w:r>
-        <w:rPr>
-          <w:rFonts w:hint="eastAsia"/>
-        </w:rPr>
-        <w:t xml:space="preserve"> installation important:</w:t>
-      </w:r>
-    </w:p>
-    <w:p>
-      <w:proofErr w:type="gramStart"/>
-      <w:r>
-        <w:rPr>
-          <w:rFonts w:hint="eastAsia"/>
-        </w:rPr>
-        <w:t>1.virtual</w:t>
-      </w:r>
-      <w:proofErr w:type="gramEnd"/>
-      <w:r>
-        <w:rPr>
-          <w:rFonts w:hint="eastAsia"/>
-        </w:rPr>
-        <w:t xml:space="preserve"> disk type: </w:t>
+        <w:t>X</w:t>
+      </w:r>
+      <w:r>
+        <w:rPr>
+          <w:rFonts w:hint="eastAsia"/>
+        </w:rPr>
+        <w:t>penology</w:t>
+      </w:r>
+      <w:proofErr w:type="spellEnd"/>
+      <w:r>
+        <w:rPr>
+          <w:rFonts w:hint="eastAsia"/>
+        </w:rPr>
+        <w:t xml:space="preserve"> installation important </w:t>
+      </w:r>
+      <w:r>
+        <w:t>–</w:t>
+      </w:r>
+      <w:r>
+        <w:rPr>
+          <w:rFonts w:hint="eastAsia"/>
+        </w:rPr>
+        <w:t xml:space="preserve"> boot image | DSM package</w:t>
+      </w:r>
+    </w:p>
+    <w:p>
+      <w:r>
+        <w:rPr>
+          <w:rFonts w:hint="eastAsia"/>
+        </w:rPr>
+        <w:t xml:space="preserve">1.virtual disk type: </w:t>
       </w:r>
       <w:proofErr w:type="spellStart"/>
       <w:r>
@@ -179,24 +181,17 @@
       </w:r>
     </w:p>
     <w:p>
-      <w:proofErr w:type="gramStart"/>
-      <w:r>
-        <w:rPr>
-          <w:rFonts w:hint="eastAsia"/>
-        </w:rPr>
-        <w:t>2.xx.vmx</w:t>
-      </w:r>
-      <w:proofErr w:type="gramEnd"/>
-      <w:r>
-        <w:rPr>
-          <w:rFonts w:hint="eastAsia"/>
-        </w:rPr>
-        <w:t xml:space="preserve">   add   </w:t>
-      </w:r>
-      <w:proofErr w:type="spellStart"/>
-      <w:r>
-        <w:rPr>
-          <w:rFonts w:hint="eastAsia"/>
+      <w:r>
+        <w:rPr>
+          <w:rFonts w:hint="eastAsia"/>
+        </w:rPr>
+        <w:t xml:space="preserve">2.xx.vmx   add   </w:t>
+      </w:r>
+      <w:proofErr w:type="spellStart"/>
+      <w:r>
+        <w:rPr>
+          <w:rFonts w:hint="eastAsia"/>
+          <w:highlight w:val="yellow"/>
         </w:rPr>
         <w:t>bios.bootOrder</w:t>
       </w:r>
@@ -204,43 +199,51 @@
       <w:r>
         <w:rPr>
           <w:rFonts w:hint="eastAsia"/>
+          <w:highlight w:val="yellow"/>
         </w:rPr>
         <w:t xml:space="preserve"> = </w:t>
       </w:r>
       <w:r>
+        <w:rPr>
+          <w:highlight w:val="yellow"/>
+        </w:rPr>
         <w:t>“</w:t>
       </w:r>
       <w:proofErr w:type="spellStart"/>
       <w:r>
         <w:rPr>
           <w:rFonts w:hint="eastAsia"/>
+          <w:highlight w:val="yellow"/>
         </w:rPr>
         <w:t>cdrom</w:t>
       </w:r>
       <w:proofErr w:type="spellEnd"/>
       <w:r>
+        <w:rPr>
+          <w:highlight w:val="yellow"/>
+        </w:rPr>
         <w:t>”</w:t>
       </w:r>
     </w:p>
     <w:p>
-      <w:proofErr w:type="gramStart"/>
-      <w:r>
-        <w:rPr>
-          <w:rFonts w:hint="eastAsia"/>
-        </w:rPr>
-        <w:t>3.guest</w:t>
-      </w:r>
-      <w:proofErr w:type="gramEnd"/>
-      <w:r>
-        <w:rPr>
-          <w:rFonts w:hint="eastAsia"/>
-        </w:rPr>
-        <w:t xml:space="preserve"> operation system version: other </w:t>
-      </w:r>
-      <w:proofErr w:type="spellStart"/>
-      <w:r>
-        <w:rPr>
-          <w:rFonts w:hint="eastAsia"/>
+      <w:r>
+        <w:rPr>
+          <w:rFonts w:hint="eastAsia"/>
+        </w:rPr>
+        <w:t xml:space="preserve">3.guest operation system version: </w:t>
+      </w:r>
+      <w:r>
+        <w:rPr>
+          <w:rFonts w:hint="eastAsia"/>
+          <w:highlight w:val="yellow"/>
+        </w:rPr>
+        <w:t xml:space="preserve">other </w:t>
+      </w:r>
+      <w:proofErr w:type="spellStart"/>
+      <w:r>
+        <w:rPr>
+          <w:rFonts w:hint="eastAsia"/>
+          <w:highlight w:val="yellow"/>
         </w:rPr>
         <w:t>linux</w:t>
       </w:r>
@@ -248,171 +251,137 @@
       <w:r>
         <w:rPr>
           <w:rFonts w:hint="eastAsia"/>
+          <w:highlight w:val="yellow"/>
         </w:rPr>
         <w:t xml:space="preserve"> 2.6.x kernel 64-bit</w:t>
       </w:r>
     </w:p>
     <w:p>
-      <w:proofErr w:type="gramStart"/>
-      <w:r>
-        <w:rPr>
-          <w:rFonts w:hint="eastAsia"/>
-        </w:rPr>
-        <w:t>3.default</w:t>
-      </w:r>
-      <w:proofErr w:type="gramEnd"/>
-      <w:r>
-        <w:rPr>
-          <w:rFonts w:hint="eastAsia"/>
-        </w:rPr>
+      <w:r>
+        <w:rPr>
+          <w:rFonts w:hint="eastAsia"/>
+        </w:rPr>
+        <w:t xml:space="preserve">3.default </w:t>
+      </w:r>
+      <w:r>
+        <w:rPr>
+          <w:rFonts w:hint="eastAsia"/>
+          <w:i/>
+          <w:iCs/>
+        </w:rPr>
+        <w:t>root</w:t>
+      </w:r>
+      <w:r>
+        <w:rPr>
+          <w:rFonts w:hint="eastAsia"/>
+        </w:rPr>
+        <w:t xml:space="preserve"> password is the code typed when system initial</w:t>
+      </w:r>
+      <w:r>
+        <w:rPr>
+          <w:rFonts w:hint="eastAsia"/>
+        </w:rPr>
+        <w:t>, user admin is preset, its password is empty at first, so should change when login DSM by browser the first time.</w:t>
+      </w:r>
+    </w:p>
+    <w:p>
+      <w:r>
+        <w:rPr>
+          <w:rFonts w:hint="eastAsia"/>
+        </w:rPr>
+        <w:t xml:space="preserve">4.the organized type of data is </w:t>
+      </w:r>
+      <w:r>
+        <w:rPr>
+          <w:rFonts w:hint="eastAsia"/>
+          <w:i/>
+          <w:iCs/>
+        </w:rPr>
+        <w:t>volume</w:t>
+      </w:r>
+    </w:p>
+    <w:p/>
+    <w:p>
+      <w:r>
+        <w:t>network adapt – network interface (more)</w:t>
+      </w:r>
+      <w:r>
+        <w:t xml:space="preserve"> : terminal router</w:t>
+      </w:r>
+    </w:p>
+    <w:p>
+      <w:r>
+        <w:t xml:space="preserve">In one broadcast </w:t>
+      </w:r>
+      <w:r>
+        <w:t>domain:</w:t>
+      </w:r>
+    </w:p>
+    <w:p>
+      <w:r>
+        <w:t>network interface in same network segment – directly communicate</w:t>
+      </w:r>
+    </w:p>
+    <w:p>
+      <w:r>
+        <w:t>network interface in different network segment – communicate by route</w:t>
+      </w:r>
+      <w:r>
+        <w:t>r</w:t>
+      </w:r>
+    </w:p>
+    <w:p/>
+    <w:p>
+      <w:r>
+        <w:t>forwarding procedure</w:t>
+      </w:r>
+      <w:r>
+        <w:t xml:space="preserve"> – forwarding table: </w:t>
+      </w:r>
+      <w:r>
+        <w:rPr>
+          <w:i/>
+          <w:color w:val="FF0000"/>
+        </w:rPr>
+        <w:t xml:space="preserve">outside access </w:t>
+      </w:r>
+      <w:proofErr w:type="spellStart"/>
+      <w:r>
+        <w:rPr>
+          <w:i/>
+          <w:color w:val="FF0000"/>
+        </w:rPr>
+        <w:t>IP:Port</w:t>
+      </w:r>
+      <w:proofErr w:type="spellEnd"/>
+      <w:r>
+        <w:rPr>
+          <w:i/>
+          <w:color w:val="FF0000"/>
+        </w:rPr>
+        <w:t xml:space="preserve"> &lt;-&gt; inside resource </w:t>
+      </w:r>
+      <w:proofErr w:type="spellStart"/>
+      <w:r>
+        <w:rPr>
+          <w:i/>
+          <w:color w:val="FF0000"/>
+        </w:rPr>
+        <w:t>IP:Port</w:t>
+      </w:r>
+      <w:proofErr w:type="spellEnd"/>
+      <w:r>
         <w:t xml:space="preserve"> </w:t>
       </w:r>
-      <w:r>
-        <w:rPr>
-          <w:rFonts w:hint="eastAsia"/>
-          <w:i/>
-          <w:iCs/>
-        </w:rPr>
-        <w:t>root</w:t>
-      </w:r>
-      <w:r>
-        <w:rPr>
-          <w:rFonts w:hint="eastAsia"/>
-        </w:rPr>
-        <w:t xml:space="preserve"> password is the code typed when system initial</w:t>
-      </w:r>
-    </w:p>
-    <w:p>
-      <w:proofErr w:type="gramStart"/>
-      <w:r>
-        <w:rPr>
-          <w:rFonts w:hint="eastAsia"/>
-        </w:rPr>
-        <w:t>4.the</w:t>
-      </w:r>
-      <w:proofErr w:type="gramEnd"/>
-      <w:r>
-        <w:rPr>
-          <w:rFonts w:hint="eastAsia"/>
-        </w:rPr>
-        <w:t xml:space="preserve"> organized type of data is </w:t>
-      </w:r>
-      <w:r>
-        <w:rPr>
-          <w:rFonts w:hint="eastAsia"/>
-          <w:i/>
-          <w:iCs/>
-        </w:rPr>
-        <w:t>volume</w:t>
-      </w:r>
-    </w:p>
-    <w:p/>
-    <w:p>
-      <w:proofErr w:type="gramStart"/>
-      <w:r>
-        <w:t>network</w:t>
-      </w:r>
-      <w:proofErr w:type="gramEnd"/>
-      <w:r>
-        <w:t xml:space="preserve"> adapt – network interface (more)</w:t>
-      </w:r>
-      <w:r>
-        <w:t xml:space="preserve"> : terminal router</w:t>
-      </w:r>
-    </w:p>
-    <w:p>
-      <w:r>
-        <w:t xml:space="preserve">In one broadcast </w:t>
-      </w:r>
-      <w:r>
-        <w:t>domain:</w:t>
-      </w:r>
-    </w:p>
-    <w:p>
-      <w:proofErr w:type="gramStart"/>
-      <w:r>
-        <w:t>network</w:t>
-      </w:r>
-      <w:proofErr w:type="gramEnd"/>
-      <w:r>
-        <w:t xml:space="preserve"> interface in same network segment – directly communicate</w:t>
-      </w:r>
-    </w:p>
-    <w:p>
-      <w:proofErr w:type="gramStart"/>
-      <w:r>
-        <w:t>network</w:t>
-      </w:r>
-      <w:proofErr w:type="gramEnd"/>
-      <w:r>
-        <w:t xml:space="preserve"> interface in different network segment – communicate by route</w:t>
-      </w:r>
-      <w:r>
-        <w:t>r</w:t>
-      </w:r>
-    </w:p>
-    <w:p/>
-    <w:p>
-      <w:proofErr w:type="gramStart"/>
-      <w:r>
-        <w:t>forwarding</w:t>
-      </w:r>
-      <w:proofErr w:type="gramEnd"/>
-      <w:r>
-        <w:t xml:space="preserve"> procedure</w:t>
-      </w:r>
-      <w:r>
-        <w:t xml:space="preserve"> – forwarding table: </w:t>
-      </w:r>
-      <w:r>
-        <w:rPr>
-          <w:i/>
+    </w:p>
+    <w:p>
+      <w:pPr>
+        <w:rPr>
           <w:color w:val="FF0000"/>
         </w:rPr>
-        <w:t xml:space="preserve">outside access </w:t>
-      </w:r>
-      <w:proofErr w:type="spellStart"/>
-      <w:r>
-        <w:rPr>
-          <w:i/>
-          <w:color w:val="FF0000"/>
-        </w:rPr>
-        <w:t>IP:Port</w:t>
-      </w:r>
-      <w:proofErr w:type="spellEnd"/>
-      <w:r>
-        <w:rPr>
-          <w:i/>
-          <w:color w:val="FF0000"/>
-        </w:rPr>
-        <w:t xml:space="preserve"> &lt;-&gt; inside resource </w:t>
-      </w:r>
-      <w:proofErr w:type="spellStart"/>
-      <w:r>
-        <w:rPr>
-          <w:i/>
-          <w:color w:val="FF0000"/>
-        </w:rPr>
-        <w:t>IP:Port</w:t>
-      </w:r>
-      <w:proofErr w:type="spellEnd"/>
-      <w:r>
-        <w:t xml:space="preserve"> </w:t>
-      </w:r>
-    </w:p>
-    <w:p>
-      <w:pPr>
-        <w:rPr>
-          <w:color w:val="FF0000"/>
-        </w:rPr>
       </w:pPr>
-      <w:proofErr w:type="gramStart"/>
-      <w:r>
-        <w:t>from</w:t>
-      </w:r>
-      <w:proofErr w:type="gramEnd"/>
-      <w:r>
-        <w:t xml:space="preserve"> outside to inside – </w:t>
+      <w:r>
+        <w:t xml:space="preserve">from outside to inside – </w:t>
       </w:r>
       <w:proofErr w:type="spellStart"/>
       <w:r>
@@ -460,13 +429,8 @@
           <w:color w:val="FF0000"/>
         </w:rPr>
       </w:pPr>
-      <w:proofErr w:type="gramStart"/>
-      <w:r>
-        <w:t>from</w:t>
-      </w:r>
-      <w:proofErr w:type="gramEnd"/>
-      <w:r>
-        <w:t xml:space="preserve"> inside to outside – </w:t>
+      <w:r>
+        <w:t xml:space="preserve">from inside to outside – </w:t>
       </w:r>
       <w:proofErr w:type="spellStart"/>
       <w:r>
@@ -533,11 +497,11 @@
 </file>
 
 <file path=word/styles.xml><?xml version="1.0" encoding="utf-8"?>
-<w:styles xmlns:mc="http://schemas.openxmlformats.org/markup-compatibility/2006" xmlns:r="http://schemas.openxmlformats.org/officeDocument/2006/relationships" xmlns:w="http://schemas.openxmlformats.org/wordprocessingml/2006/main" xmlns:w14="http://schemas.microsoft.com/office/word/2010/wordml" mc:Ignorable="w14">
+<w:styles xmlns:r="http://schemas.openxmlformats.org/officeDocument/2006/relationships" xmlns:w="http://schemas.openxmlformats.org/wordprocessingml/2006/main">
   <w:docDefaults>
     <w:rPrDefault>
       <w:rPr>
-        <w:rFonts w:ascii="Times New Roman" w:eastAsia="SimSun" w:hAnsi="Times New Roman" w:cs="Times New Roman"/>
+        <w:rFonts w:ascii="Times New Roman" w:eastAsia="宋体" w:hAnsi="Times New Roman" w:cs="Times New Roman"/>
         <w:lang w:val="en-US" w:eastAsia="zh-CN" w:bidi="ar-SA"/>
       </w:rPr>
     </w:rPrDefault>
@@ -689,9 +653,10 @@
     <w:lsdException w:name="Bibliography" w:uiPriority="37"/>
     <w:lsdException w:name="TOC Heading" w:uiPriority="39" w:qFormat="1"/>
   </w:latentStyles>
-  <w:style w:type="paragraph" w:default="1" w:styleId="Normal">
+  <w:style w:type="paragraph" w:default="1" w:styleId="a">
     <w:name w:val="Normal"/>
     <w:qFormat/>
+    <w:rsid w:val="005E1B81"/>
     <w:pPr>
       <w:spacing w:after="200" w:line="276" w:lineRule="auto"/>
     </w:pPr>
@@ -701,17 +666,18 @@
       <w:szCs w:val="22"/>
     </w:rPr>
   </w:style>
-  <w:style w:type="character" w:default="1" w:styleId="DefaultParagraphFont">
+  <w:style w:type="character" w:default="1" w:styleId="a0">
     <w:name w:val="Default Paragraph Font"/>
     <w:uiPriority w:val="1"/>
     <w:semiHidden/>
     <w:unhideWhenUsed/>
   </w:style>
-  <w:style w:type="table" w:default="1" w:styleId="TableNormal">
+  <w:style w:type="table" w:default="1" w:styleId="a1">
     <w:name w:val="Normal Table"/>
     <w:uiPriority w:val="99"/>
     <w:semiHidden/>
     <w:unhideWhenUsed/>
+    <w:qFormat/>
     <w:tblPr>
       <w:tblInd w:w="0" w:type="dxa"/>
       <w:tblCellMar>
@@ -722,7 +688,7 @@
       </w:tblCellMar>
     </w:tblPr>
   </w:style>
-  <w:style w:type="numbering" w:default="1" w:styleId="NoList">
+  <w:style w:type="numbering" w:default="1" w:styleId="a2">
     <w:name w:val="No List"/>
     <w:uiPriority w:val="99"/>
     <w:semiHidden/>

</xml_diff>